<commit_message>
Updated the file with FAS changes
</commit_message>
<xml_diff>
--- a/Registries  IT Recovery Plan - draft changes for PPR.docx
+++ b/Registries  IT Recovery Plan - draft changes for PPR.docx
@@ -1112,13 +1112,8 @@
           <w:numId w:val="4"/>
         </w:numPr>
       </w:pPr>
-      <w:proofErr w:type="spellStart"/>
-      <w:r>
-        <w:t>Bambora</w:t>
-      </w:r>
-      <w:proofErr w:type="spellEnd"/>
-      <w:r>
-        <w:t xml:space="preserve"> payment gateway</w:t>
+      <w:r>
+        <w:t>Bambora payment gateway</w:t>
       </w:r>
     </w:p>
     <w:p>
@@ -4382,6 +4377,127 @@
           </w:p>
         </w:tc>
       </w:tr>
+      <w:tr>
+        <w:trPr>
+          <w:ins w:id="15" w:author="Jyoti Kumar" w:date="2022-03-21T14:42:00Z"/>
+        </w:trPr>
+        <w:tc>
+          <w:tcPr>
+            <w:tcW w:w="2157" w:type="dxa"/>
+          </w:tcPr>
+          <w:p>
+            <w:pPr>
+              <w:rPr>
+                <w:ins w:id="16" w:author="Jyoti Kumar" w:date="2022-03-21T14:42:00Z"/>
+              </w:rPr>
+            </w:pPr>
+            <w:ins w:id="17" w:author="Jyoti Kumar" w:date="2022-03-21T14:42:00Z">
+              <w:r>
+                <w:t xml:space="preserve">Fee Accounting </w:t>
+              </w:r>
+            </w:ins>
+            <w:ins w:id="18" w:author="Jyoti Kumar" w:date="2022-03-21T14:45:00Z">
+              <w:r>
+                <w:t>System (</w:t>
+              </w:r>
+            </w:ins>
+            <w:ins w:id="19" w:author="Jyoti Kumar" w:date="2022-03-21T14:43:00Z">
+              <w:r>
+                <w:t>FAS)</w:t>
+              </w:r>
+            </w:ins>
+          </w:p>
+        </w:tc>
+        <w:tc>
+          <w:tcPr>
+            <w:tcW w:w="1910" w:type="dxa"/>
+          </w:tcPr>
+          <w:p>
+            <w:pPr>
+              <w:autoSpaceDE w:val="0"/>
+              <w:autoSpaceDN w:val="0"/>
+              <w:adjustRightInd w:val="0"/>
+              <w:rPr>
+                <w:ins w:id="20" w:author="Jyoti Kumar" w:date="2022-03-21T14:42:00Z"/>
+              </w:rPr>
+            </w:pPr>
+            <w:ins w:id="21" w:author="Jyoti Kumar" w:date="2022-03-21T14:42:00Z">
+              <w:r>
+                <w:t>Business critical</w:t>
+              </w:r>
+            </w:ins>
+          </w:p>
+        </w:tc>
+        <w:tc>
+          <w:tcPr>
+            <w:tcW w:w="2025" w:type="dxa"/>
+          </w:tcPr>
+          <w:p>
+            <w:pPr>
+              <w:autoSpaceDE w:val="0"/>
+              <w:autoSpaceDN w:val="0"/>
+              <w:adjustRightInd w:val="0"/>
+              <w:rPr>
+                <w:ins w:id="22" w:author="Jyoti Kumar" w:date="2022-03-21T14:42:00Z"/>
+              </w:rPr>
+            </w:pPr>
+            <w:ins w:id="23" w:author="Jyoti Kumar" w:date="2022-03-21T14:42:00Z">
+              <w:r>
+                <w:t>Same as NAMEX</w:t>
+              </w:r>
+            </w:ins>
+          </w:p>
+        </w:tc>
+        <w:tc>
+          <w:tcPr>
+            <w:tcW w:w="2104" w:type="dxa"/>
+          </w:tcPr>
+          <w:p>
+            <w:pPr>
+              <w:autoSpaceDE w:val="0"/>
+              <w:autoSpaceDN w:val="0"/>
+              <w:adjustRightInd w:val="0"/>
+              <w:rPr>
+                <w:ins w:id="24" w:author="Jyoti Kumar" w:date="2022-03-21T14:45:00Z"/>
+              </w:rPr>
+            </w:pPr>
+            <w:ins w:id="25" w:author="Jyoti Kumar" w:date="2022-03-21T14:42:00Z">
+              <w:r>
+                <w:t>Same as NAMEX</w:t>
+              </w:r>
+            </w:ins>
+          </w:p>
+          <w:p>
+            <w:pPr>
+              <w:autoSpaceDE w:val="0"/>
+              <w:autoSpaceDN w:val="0"/>
+              <w:adjustRightInd w:val="0"/>
+              <w:rPr>
+                <w:ins w:id="26" w:author="Jyoti Kumar" w:date="2022-03-21T14:42:00Z"/>
+              </w:rPr>
+            </w:pPr>
+            <w:ins w:id="27" w:author="Jyoti Kumar" w:date="2022-03-21T14:45:00Z">
+              <w:r>
+                <w:t xml:space="preserve">Payment </w:t>
+              </w:r>
+              <w:r>
+                <w:t xml:space="preserve">processing </w:t>
+              </w:r>
+              <w:r>
+                <w:t>requires CAS/</w:t>
+              </w:r>
+              <w:proofErr w:type="spellStart"/>
+              <w:r>
+                <w:t>PayBC</w:t>
+              </w:r>
+              <w:proofErr w:type="spellEnd"/>
+              <w:r>
+                <w:t xml:space="preserve"> to be available</w:t>
+              </w:r>
+            </w:ins>
+          </w:p>
+        </w:tc>
+      </w:tr>
     </w:tbl>
     <w:p>
       <w:pPr>
@@ -4390,11 +4506,11 @@
           <w:rFonts w:eastAsiaTheme="minorHAnsi"/>
         </w:rPr>
       </w:pPr>
-      <w:bookmarkStart w:id="15" w:name="_Toc69982307"/>
+      <w:bookmarkStart w:id="28" w:name="_Toc69982307"/>
       <w:r>
         <w:t>Recovery Times</w:t>
       </w:r>
-      <w:bookmarkEnd w:id="15"/>
+      <w:bookmarkEnd w:id="28"/>
     </w:p>
     <w:p>
       <w:pPr>
@@ -4797,8 +4913,20 @@
               <w:autoSpaceDE w:val="0"/>
               <w:autoSpaceDN w:val="0"/>
               <w:adjustRightInd w:val="0"/>
-            </w:pPr>
-            <w:r>
+              <w:rPr>
+                <w:strike/>
+                <w:rPrChange w:id="29" w:author="Jyoti Kumar" w:date="2022-03-21T14:44:00Z">
+                  <w:rPr/>
+                </w:rPrChange>
+              </w:rPr>
+            </w:pPr>
+            <w:r>
+              <w:rPr>
+                <w:strike/>
+                <w:rPrChange w:id="30" w:author="Jyoti Kumar" w:date="2022-03-21T14:44:00Z">
+                  <w:rPr/>
+                </w:rPrChange>
+              </w:rPr>
               <w:t>Fee Accounting System – FAS/CNFA</w:t>
             </w:r>
           </w:p>
@@ -5291,6 +5419,7 @@
           </w:tcPr>
           <w:p>
             <w:r>
+              <w:lastRenderedPageBreak/>
               <w:t>Names Requests Online – NRO</w:t>
             </w:r>
           </w:p>
@@ -5427,7 +5556,6 @@
           </w:tcPr>
           <w:p>
             <w:r>
-              <w:lastRenderedPageBreak/>
               <w:t>MRAS</w:t>
             </w:r>
           </w:p>
@@ -6017,6 +6145,11 @@
             <w:pPr>
               <w:pStyle w:val="Header"/>
             </w:pPr>
+            <w:ins w:id="31" w:author="Jyoti Kumar" w:date="2022-03-21T14:43:00Z">
+              <w:r>
+                <w:t>Fee Accounting System – FAS/</w:t>
+              </w:r>
+            </w:ins>
           </w:p>
         </w:tc>
         <w:tc>
@@ -6030,6 +6163,11 @@
               <w:pStyle w:val="Header"/>
               <w:jc w:val="center"/>
             </w:pPr>
+            <w:ins w:id="32" w:author="Jyoti Kumar" w:date="2022-03-21T14:43:00Z">
+              <w:r>
+                <w:t>X</w:t>
+              </w:r>
+            </w:ins>
           </w:p>
         </w:tc>
         <w:tc>
@@ -6082,7 +6220,7 @@
           <w:color w:val="auto"/>
         </w:rPr>
       </w:pPr>
-      <w:bookmarkStart w:id="16" w:name="_Toc69982308"/>
+      <w:bookmarkStart w:id="33" w:name="_Toc69982308"/>
       <w:r>
         <w:rPr>
           <w:rFonts w:asciiTheme="minorHAnsi" w:hAnsiTheme="minorHAnsi"/>
@@ -6090,7 +6228,7 @@
         </w:rPr>
         <w:t>BC Registries Key Contacts</w:t>
       </w:r>
-      <w:bookmarkEnd w:id="16"/>
+      <w:bookmarkEnd w:id="33"/>
     </w:p>
     <w:tbl>
       <w:tblPr>
@@ -6249,18 +6387,18 @@
               </w:numPr>
               <w:spacing w:before="160" w:after="160" w:line="240" w:lineRule="auto"/>
             </w:pPr>
-            <w:commentRangeStart w:id="17"/>
+            <w:commentRangeStart w:id="34"/>
             <w:r>
               <w:t xml:space="preserve">Bob Bowles, 250 356-8681 (d), 250-888-1887 (c),  </w:t>
             </w:r>
-            <w:commentRangeEnd w:id="17"/>
+            <w:commentRangeEnd w:id="34"/>
             <w:r>
               <w:rPr>
                 <w:rStyle w:val="CommentReference"/>
                 <w:rFonts w:eastAsiaTheme="minorEastAsia"/>
                 <w:lang w:eastAsia="en-CA"/>
               </w:rPr>
-              <w:commentReference w:id="17"/>
+              <w:commentReference w:id="34"/>
             </w:r>
           </w:p>
           <w:p>
@@ -6382,7 +6520,7 @@
                 <w:rFonts w:ascii="Arial" w:hAnsi="Arial" w:cs="Arial"/>
               </w:rPr>
             </w:pPr>
-            <w:commentRangeStart w:id="18"/>
+            <w:commentRangeStart w:id="35"/>
             <w:r>
               <w:rPr>
                 <w:rFonts w:ascii="Arial" w:hAnsi="Arial" w:cs="Arial"/>
@@ -6407,14 +6545,14 @@
             <w:r>
               <w:t>(c)</w:t>
             </w:r>
-            <w:commentRangeEnd w:id="18"/>
+            <w:commentRangeEnd w:id="35"/>
             <w:r>
               <w:rPr>
                 <w:rStyle w:val="CommentReference"/>
                 <w:rFonts w:eastAsiaTheme="minorEastAsia"/>
                 <w:lang w:eastAsia="en-CA"/>
               </w:rPr>
-              <w:commentReference w:id="18"/>
+              <w:commentReference w:id="35"/>
             </w:r>
           </w:p>
         </w:tc>
@@ -6482,15 +6620,8 @@
                 <w:rFonts w:cs="Arial"/>
                 <w:b/>
               </w:rPr>
-              <w:t xml:space="preserve">Registries does not provide after hours </w:t>
-            </w:r>
-            <w:r>
-              <w:rPr>
-                <w:rFonts w:cs="Arial"/>
-                <w:b/>
-              </w:rPr>
               <w:lastRenderedPageBreak/>
-              <w:t>support.  Support is on a best effort basis</w:t>
+              <w:t>Registries does not provide after hours support.  Support is on a best effort basis</w:t>
             </w:r>
           </w:p>
         </w:tc>
@@ -6511,7 +6642,6 @@
                 <w:rFonts w:cs="Arial"/>
                 <w:b/>
               </w:rPr>
-              <w:lastRenderedPageBreak/>
               <w:t>Call in order</w:t>
             </w:r>
           </w:p>
@@ -6586,7 +6716,6 @@
                 <w:rFonts w:cs="Arial"/>
                 <w:b/>
               </w:rPr>
-              <w:lastRenderedPageBreak/>
               <w:t>Escalation after 60 minutes.</w:t>
             </w:r>
           </w:p>
@@ -6642,22 +6771,22 @@
                 <w:rFonts w:ascii="Arial" w:hAnsi="Arial" w:cs="Arial"/>
               </w:rPr>
             </w:pPr>
-            <w:del w:id="19" w:author="Stanton, Melissa CITZ:EX" w:date="2021-12-22T20:05:00Z">
+            <w:del w:id="36" w:author="Stanton, Melissa CITZ:EX" w:date="2021-12-22T20:05:00Z">
               <w:r>
                 <w:delText>Ian Armstrong, 250-507-1072 (c)</w:delText>
               </w:r>
             </w:del>
-            <w:ins w:id="20" w:author="Stanton, Melissa CITZ:EX" w:date="2021-12-22T20:05:00Z">
+            <w:ins w:id="37" w:author="Stanton, Melissa CITZ:EX" w:date="2021-12-22T20:05:00Z">
               <w:r>
                 <w:t xml:space="preserve"> Dwayne Gordon,</w:t>
               </w:r>
             </w:ins>
-            <w:ins w:id="21" w:author="Stanton, Melissa CITZ:EX" w:date="2021-12-22T20:06:00Z">
+            <w:ins w:id="38" w:author="Stanton, Melissa CITZ:EX" w:date="2021-12-22T20:06:00Z">
               <w:r>
                 <w:t xml:space="preserve"> 250 885-8852 (c)</w:t>
               </w:r>
             </w:ins>
-            <w:ins w:id="22" w:author="Stanton, Melissa CITZ:EX" w:date="2021-12-22T20:05:00Z">
+            <w:ins w:id="39" w:author="Stanton, Melissa CITZ:EX" w:date="2021-12-22T20:05:00Z">
               <w:r>
                 <w:t xml:space="preserve"> </w:t>
               </w:r>
@@ -6761,7 +6890,7 @@
           <w:color w:val="auto"/>
         </w:rPr>
       </w:pPr>
-      <w:bookmarkStart w:id="23" w:name="_Toc69982309"/>
+      <w:bookmarkStart w:id="40" w:name="_Toc69982309"/>
       <w:r>
         <w:rPr>
           <w:rFonts w:asciiTheme="minorHAnsi" w:hAnsiTheme="minorHAnsi"/>
@@ -6769,7 +6898,7 @@
         </w:rPr>
         <w:t>SSBC Key Contacts</w:t>
       </w:r>
-      <w:bookmarkEnd w:id="23"/>
+      <w:bookmarkEnd w:id="40"/>
     </w:p>
     <w:p>
       <w:pPr>
@@ -6987,10 +7116,10 @@
       <w:r>
         <w:br w:type="page"/>
       </w:r>
-      <w:bookmarkStart w:id="24" w:name="_Toc129616549"/>
-      <w:bookmarkStart w:id="25" w:name="_Toc69982310"/>
-      <w:bookmarkStart w:id="26" w:name="_Toc128297573"/>
-      <w:bookmarkStart w:id="27" w:name="_Toc128553367"/>
+      <w:bookmarkStart w:id="41" w:name="_Toc129616549"/>
+      <w:bookmarkStart w:id="42" w:name="_Toc69982310"/>
+      <w:bookmarkStart w:id="43" w:name="_Toc128297573"/>
+      <w:bookmarkStart w:id="44" w:name="_Toc128553367"/>
       <w:r>
         <w:rPr>
           <w:rFonts w:asciiTheme="minorHAnsi" w:hAnsiTheme="minorHAnsi"/>
@@ -6999,8 +7128,8 @@
         <w:lastRenderedPageBreak/>
         <w:t>Working from Home</w:t>
       </w:r>
-      <w:bookmarkEnd w:id="24"/>
-      <w:bookmarkEnd w:id="25"/>
+      <w:bookmarkEnd w:id="41"/>
+      <w:bookmarkEnd w:id="42"/>
     </w:p>
     <w:p>
       <w:pPr>
@@ -7023,7 +7152,7 @@
       <w:r>
         <w:t xml:space="preserve"> VPN access to connect to the </w:t>
       </w:r>
-      <w:del w:id="28" w:author="Stanton, Melissa CITZ:EX" w:date="2021-12-22T20:06:00Z">
+      <w:del w:id="45" w:author="Stanton, Melissa CITZ:EX" w:date="2021-12-22T20:06:00Z">
         <w:r>
           <w:delText xml:space="preserve"> </w:delText>
         </w:r>
@@ -7091,15 +7220,15 @@
       <w:pPr>
         <w:spacing w:before="60" w:after="60"/>
         <w:rPr>
-          <w:ins w:id="29" w:author="Stanton, Melissa CITZ:EX" w:date="2021-12-22T20:06:00Z"/>
-        </w:rPr>
-      </w:pPr>
-      <w:bookmarkStart w:id="30" w:name="OLE_LINK1"/>
-      <w:bookmarkStart w:id="31" w:name="OLE_LINK2"/>
+          <w:ins w:id="46" w:author="Stanton, Melissa CITZ:EX" w:date="2021-12-22T20:06:00Z"/>
+        </w:rPr>
+      </w:pPr>
+      <w:bookmarkStart w:id="47" w:name="OLE_LINK1"/>
+      <w:bookmarkStart w:id="48" w:name="OLE_LINK2"/>
       <w:r>
         <w:t>If you don’t have a laptop or wish to use your home computer</w:t>
       </w:r>
-      <w:ins w:id="32" w:author="Stanton, Melissa CITZ:EX" w:date="2021-12-22T20:06:00Z">
+      <w:ins w:id="49" w:author="Stanton, Melissa CITZ:EX" w:date="2021-12-22T20:06:00Z">
         <w:r>
           <w:t>,</w:t>
         </w:r>
@@ -7113,8 +7242,8 @@
         <w:spacing w:before="60" w:after="60"/>
       </w:pPr>
     </w:p>
-    <w:bookmarkEnd w:id="30"/>
-    <w:bookmarkEnd w:id="31"/>
+    <w:bookmarkEnd w:id="47"/>
+    <w:bookmarkEnd w:id="48"/>
     <w:p>
       <w:pPr>
         <w:pStyle w:val="BodyText"/>
@@ -7146,8 +7275,8 @@
         <w:t xml:space="preserve"> information.  Remember that cellular communications may experience a peak demand after a wide area disaster and may be unavailable initially.</w:t>
       </w:r>
     </w:p>
-    <w:bookmarkEnd w:id="26"/>
-    <w:bookmarkEnd w:id="27"/>
+    <w:bookmarkEnd w:id="43"/>
+    <w:bookmarkEnd w:id="44"/>
     <w:p>
       <w:pPr>
         <w:autoSpaceDE w:val="0"/>
@@ -7171,7 +7300,7 @@
 
 <file path=word/comments.xml><?xml version="1.0" encoding="utf-8"?>
 <w:comments xmlns:wpc="http://schemas.microsoft.com/office/word/2010/wordprocessingCanvas" xmlns:cx="http://schemas.microsoft.com/office/drawing/2014/chartex" xmlns:cx1="http://schemas.microsoft.com/office/drawing/2015/9/8/chartex" xmlns:cx2="http://schemas.microsoft.com/office/drawing/2015/10/21/chartex" xmlns:cx3="http://schemas.microsoft.com/office/drawing/2016/5/9/chartex" xmlns:cx4="http://schemas.microsoft.com/office/drawing/2016/5/10/chartex" xmlns:cx5="http://schemas.microsoft.com/office/drawing/2016/5/11/chartex" xmlns:cx6="http://schemas.microsoft.com/office/drawing/2016/5/12/chartex" xmlns:cx7="http://schemas.microsoft.com/office/drawing/2016/5/13/chartex" xmlns:cx8="http://schemas.microsoft.com/office/drawing/2016/5/14/chartex" xmlns:mc="http://schemas.openxmlformats.org/markup-compatibility/2006" xmlns:aink="http://schemas.microsoft.com/office/drawing/2016/ink" xmlns:am3d="http://schemas.microsoft.com/office/drawing/2017/model3d" xmlns:o="urn:schemas-microsoft-com:office:office" xmlns:r="http://schemas.openxmlformats.org/officeDocument/2006/relationships" xmlns:m="http://schemas.openxmlformats.org/officeDocument/2006/math" xmlns:v="urn:schemas-microsoft-com:vml" xmlns:wp14="http://schemas.microsoft.com/office/word/2010/wordprocessingDrawing" xmlns:wp="http://schemas.openxmlformats.org/drawingml/2006/wordprocessingDrawing" xmlns:w10="urn:schemas-microsoft-com:office:word" xmlns:w="http://schemas.openxmlformats.org/wordprocessingml/2006/main" xmlns:w14="http://schemas.microsoft.com/office/word/2010/wordml" xmlns:w15="http://schemas.microsoft.com/office/word/2012/wordml" xmlns:w16cex="http://schemas.microsoft.com/office/word/2018/wordml/cex" xmlns:w16cid="http://schemas.microsoft.com/office/word/2016/wordml/cid" xmlns:w16="http://schemas.microsoft.com/office/word/2018/wordml" xmlns:w16sdtdh="http://schemas.microsoft.com/office/word/2020/wordml/sdtdatahash" xmlns:w16se="http://schemas.microsoft.com/office/word/2015/wordml/symex" xmlns:wpg="http://schemas.microsoft.com/office/word/2010/wordprocessingGroup" xmlns:wpi="http://schemas.microsoft.com/office/word/2010/wordprocessingInk" xmlns:wne="http://schemas.microsoft.com/office/word/2006/wordml" xmlns:wps="http://schemas.microsoft.com/office/word/2010/wordprocessingShape" mc:Ignorable="w14 w15 w16se w16cid w16 w16cex w16sdtdh wp14">
-  <w:comment w:id="17" w:author="Stanton, Melissa CITZ:EX" w:date="2021-12-22T20:03:00Z" w:initials="SMC">
+  <w:comment w:id="34" w:author="Stanton, Melissa CITZ:EX" w:date="2021-12-22T20:03:00Z" w:initials="SMC">
     <w:p>
       <w:pPr>
         <w:pStyle w:val="CommentText"/>
@@ -7196,7 +7325,7 @@
       </w:r>
     </w:p>
   </w:comment>
-  <w:comment w:id="18" w:author="Stanton, Melissa CITZ:EX" w:date="2021-12-22T20:04:00Z" w:initials="SMC">
+  <w:comment w:id="35" w:author="Stanton, Melissa CITZ:EX" w:date="2021-12-22T20:04:00Z" w:initials="SMC">
     <w:p>
       <w:pPr>
         <w:pStyle w:val="CommentText"/>
@@ -9710,64 +9839,64 @@
       </w:pPr>
     </w:lvl>
   </w:abstractNum>
-  <w:num w:numId="1">
+  <w:num w:numId="1" w16cid:durableId="1425297373">
     <w:abstractNumId w:val="16"/>
   </w:num>
-  <w:num w:numId="2">
+  <w:num w:numId="2" w16cid:durableId="1332830643">
     <w:abstractNumId w:val="17"/>
   </w:num>
-  <w:num w:numId="3">
+  <w:num w:numId="3" w16cid:durableId="498273850">
     <w:abstractNumId w:val="9"/>
   </w:num>
-  <w:num w:numId="4">
+  <w:num w:numId="4" w16cid:durableId="18819854">
     <w:abstractNumId w:val="20"/>
   </w:num>
-  <w:num w:numId="5">
+  <w:num w:numId="5" w16cid:durableId="460730925">
     <w:abstractNumId w:val="5"/>
   </w:num>
-  <w:num w:numId="6">
+  <w:num w:numId="6" w16cid:durableId="948850255">
     <w:abstractNumId w:val="10"/>
   </w:num>
-  <w:num w:numId="7">
+  <w:num w:numId="7" w16cid:durableId="582690567">
     <w:abstractNumId w:val="10"/>
   </w:num>
-  <w:num w:numId="8">
+  <w:num w:numId="8" w16cid:durableId="350491222">
     <w:abstractNumId w:val="10"/>
   </w:num>
-  <w:num w:numId="9">
+  <w:num w:numId="9" w16cid:durableId="1947079153">
     <w:abstractNumId w:val="10"/>
   </w:num>
-  <w:num w:numId="10">
+  <w:num w:numId="10" w16cid:durableId="1396901406">
     <w:abstractNumId w:val="10"/>
   </w:num>
-  <w:num w:numId="11">
+  <w:num w:numId="11" w16cid:durableId="1927684019">
     <w:abstractNumId w:val="10"/>
   </w:num>
-  <w:num w:numId="12">
+  <w:num w:numId="12" w16cid:durableId="1308390454">
     <w:abstractNumId w:val="10"/>
   </w:num>
-  <w:num w:numId="13">
+  <w:num w:numId="13" w16cid:durableId="361248066">
     <w:abstractNumId w:val="10"/>
   </w:num>
-  <w:num w:numId="14">
+  <w:num w:numId="14" w16cid:durableId="618612836">
     <w:abstractNumId w:val="10"/>
   </w:num>
-  <w:num w:numId="15">
+  <w:num w:numId="15" w16cid:durableId="1137337116">
     <w:abstractNumId w:val="8"/>
   </w:num>
-  <w:num w:numId="16">
+  <w:num w:numId="16" w16cid:durableId="938176993">
     <w:abstractNumId w:val="0"/>
   </w:num>
-  <w:num w:numId="17">
+  <w:num w:numId="17" w16cid:durableId="1634629014">
     <w:abstractNumId w:val="6"/>
   </w:num>
-  <w:num w:numId="18">
+  <w:num w:numId="18" w16cid:durableId="197861062">
     <w:abstractNumId w:val="14"/>
   </w:num>
-  <w:num w:numId="19">
+  <w:num w:numId="19" w16cid:durableId="1179468505">
     <w:abstractNumId w:val="15"/>
   </w:num>
-  <w:num w:numId="20">
+  <w:num w:numId="20" w16cid:durableId="1342466210">
     <w:abstractNumId w:val="21"/>
     <w:lvlOverride w:ilvl="0">
       <w:startOverride w:val="1"/>
@@ -9797,13 +9926,13 @@
       <w:startOverride w:val="1"/>
     </w:lvlOverride>
   </w:num>
-  <w:num w:numId="21">
+  <w:num w:numId="21" w16cid:durableId="1581403222">
     <w:abstractNumId w:val="10"/>
   </w:num>
-  <w:num w:numId="22">
+  <w:num w:numId="22" w16cid:durableId="867984189">
     <w:abstractNumId w:val="21"/>
   </w:num>
-  <w:num w:numId="23">
+  <w:num w:numId="23" w16cid:durableId="406346938">
     <w:abstractNumId w:val="10"/>
     <w:lvlOverride w:ilvl="0">
       <w:startOverride w:val="1"/>
@@ -9833,40 +9962,40 @@
       <w:startOverride w:val="1"/>
     </w:lvlOverride>
   </w:num>
-  <w:num w:numId="24">
+  <w:num w:numId="24" w16cid:durableId="549536692">
     <w:abstractNumId w:val="10"/>
   </w:num>
-  <w:num w:numId="25">
+  <w:num w:numId="25" w16cid:durableId="300967762">
     <w:abstractNumId w:val="22"/>
   </w:num>
-  <w:num w:numId="26">
+  <w:num w:numId="26" w16cid:durableId="2000769367">
     <w:abstractNumId w:val="12"/>
   </w:num>
-  <w:num w:numId="27">
+  <w:num w:numId="27" w16cid:durableId="1461457807">
     <w:abstractNumId w:val="18"/>
   </w:num>
-  <w:num w:numId="28">
+  <w:num w:numId="28" w16cid:durableId="1458256196">
     <w:abstractNumId w:val="7"/>
   </w:num>
-  <w:num w:numId="29">
+  <w:num w:numId="29" w16cid:durableId="1740791074">
     <w:abstractNumId w:val="13"/>
   </w:num>
-  <w:num w:numId="30">
+  <w:num w:numId="30" w16cid:durableId="936670587">
     <w:abstractNumId w:val="3"/>
   </w:num>
-  <w:num w:numId="31">
+  <w:num w:numId="31" w16cid:durableId="2094669189">
     <w:abstractNumId w:val="4"/>
   </w:num>
-  <w:num w:numId="32">
+  <w:num w:numId="32" w16cid:durableId="1040786377">
     <w:abstractNumId w:val="11"/>
   </w:num>
-  <w:num w:numId="33">
+  <w:num w:numId="33" w16cid:durableId="1753233386">
     <w:abstractNumId w:val="1"/>
   </w:num>
-  <w:num w:numId="34">
+  <w:num w:numId="34" w16cid:durableId="473720607">
     <w:abstractNumId w:val="2"/>
   </w:num>
-  <w:num w:numId="35">
+  <w:num w:numId="35" w16cid:durableId="2098406799">
     <w:abstractNumId w:val="19"/>
   </w:num>
 </w:numbering>

</xml_diff>